<commit_message>
Measure of Locations and Variability
</commit_message>
<xml_diff>
--- a/Midterm Reviewer.docx
+++ b/Midterm Reviewer.docx
@@ -812,7 +812,15 @@
           <w:bCs/>
           <w:color w:val="FF0000"/>
         </w:rPr>
-        <w:t>23%</w:t>
+        <w:t>52.6</w:t>
+      </w:r>
+      <w:r>
+        <w:rPr>
+          <w:b/>
+          <w:bCs/>
+          <w:color w:val="FF0000"/>
+        </w:rPr>
+        <w:t>%</w:t>
       </w:r>
     </w:p>
     <w:p>
@@ -820,11 +828,37 @@
         <w:pStyle w:val="ListParagraph"/>
         <w:numPr>
           <w:ilvl w:val="0"/>
-          <w:numId w:val="9"/>
-        </w:numPr>
-      </w:pPr>
-      <w:r>
-        <w:t>If write the formula include data_array. Ex: AVERAGE(DATA_ARRAY)</w:t>
+          <w:numId w:val="12"/>
+        </w:numPr>
+      </w:pPr>
+      <w:r>
+        <w:t xml:space="preserve">Find the median of the set of numbers: 21, 3, 7, 17, 19, 31, 46, and 43 - </w:t>
+      </w:r>
+      <w:r>
+        <w:rPr>
+          <w:color w:val="70AD47" w:themeColor="accent6"/>
+        </w:rPr>
+        <w:t>1</w:t>
+      </w:r>
+    </w:p>
+    <w:p>
+      <w:pPr>
+        <w:pStyle w:val="ListParagraph"/>
+        <w:numPr>
+          <w:ilvl w:val="1"/>
+          <w:numId w:val="12"/>
+        </w:numPr>
+        <w:rPr>
+          <w:b/>
+          <w:bCs/>
+        </w:rPr>
+      </w:pPr>
+      <w:r>
+        <w:rPr>
+          <w:b/>
+          <w:bCs/>
+        </w:rPr>
+        <w:t>20</w:t>
       </w:r>
     </w:p>
     <w:p>
@@ -832,11 +866,97 @@
         <w:pStyle w:val="ListParagraph"/>
         <w:numPr>
           <w:ilvl w:val="0"/>
-          <w:numId w:val="9"/>
-        </w:numPr>
-      </w:pPr>
-      <w:r>
-        <w:t>Lowest limit value of the first bin should be equal to the minimum value or the next value below the minimum that is divisible by width. Otherwise 0</w:t>
+          <w:numId w:val="12"/>
+        </w:numPr>
+      </w:pPr>
+      <w:r>
+        <w:t xml:space="preserve">In a spelling test, some children in a class score 13, 17, 12, 19, 20, 13, ang 11 out of a total of 20. Find the mean, median, mode, and range - </w:t>
+      </w:r>
+      <w:r>
+        <w:rPr>
+          <w:color w:val="70AD47" w:themeColor="accent6"/>
+        </w:rPr>
+        <w:t>4</w:t>
+      </w:r>
+    </w:p>
+    <w:p>
+      <w:pPr>
+        <w:pStyle w:val="ListParagraph"/>
+        <w:numPr>
+          <w:ilvl w:val="1"/>
+          <w:numId w:val="12"/>
+        </w:numPr>
+        <w:rPr>
+          <w:b/>
+          <w:bCs/>
+        </w:rPr>
+      </w:pPr>
+      <w:r>
+        <w:rPr>
+          <w:b/>
+          <w:bCs/>
+        </w:rPr>
+        <w:t xml:space="preserve">Mean – 15 </w:t>
+      </w:r>
+    </w:p>
+    <w:p>
+      <w:pPr>
+        <w:pStyle w:val="ListParagraph"/>
+        <w:numPr>
+          <w:ilvl w:val="1"/>
+          <w:numId w:val="12"/>
+        </w:numPr>
+        <w:rPr>
+          <w:b/>
+          <w:bCs/>
+        </w:rPr>
+      </w:pPr>
+      <w:r>
+        <w:rPr>
+          <w:b/>
+          <w:bCs/>
+        </w:rPr>
+        <w:t xml:space="preserve">Median – 13 </w:t>
+      </w:r>
+    </w:p>
+    <w:p>
+      <w:pPr>
+        <w:pStyle w:val="ListParagraph"/>
+        <w:numPr>
+          <w:ilvl w:val="1"/>
+          <w:numId w:val="12"/>
+        </w:numPr>
+        <w:rPr>
+          <w:b/>
+          <w:bCs/>
+        </w:rPr>
+      </w:pPr>
+      <w:r>
+        <w:rPr>
+          <w:b/>
+          <w:bCs/>
+        </w:rPr>
+        <w:t xml:space="preserve">Mode – 13 </w:t>
+      </w:r>
+    </w:p>
+    <w:p>
+      <w:pPr>
+        <w:pStyle w:val="ListParagraph"/>
+        <w:numPr>
+          <w:ilvl w:val="1"/>
+          <w:numId w:val="12"/>
+        </w:numPr>
+        <w:rPr>
+          <w:b/>
+          <w:bCs/>
+        </w:rPr>
+      </w:pPr>
+      <w:r>
+        <w:rPr>
+          <w:b/>
+          <w:bCs/>
+        </w:rPr>
+        <w:t xml:space="preserve">Range – 9 </w:t>
       </w:r>
     </w:p>
     <w:p>
@@ -844,11 +964,171 @@
         <w:pStyle w:val="ListParagraph"/>
         <w:numPr>
           <w:ilvl w:val="0"/>
-          <w:numId w:val="9"/>
-        </w:numPr>
-      </w:pPr>
-      <w:r>
-        <w:t>Bins limit goes like this</w:t>
+          <w:numId w:val="12"/>
+        </w:numPr>
+      </w:pPr>
+      <w:r>
+        <w:t xml:space="preserve">Create the number of bins, the width of each bin and bin limit for the data below - </w:t>
+      </w:r>
+      <w:r>
+        <w:rPr>
+          <w:color w:val="70AD47" w:themeColor="accent6"/>
+        </w:rPr>
+        <w:t>4</w:t>
+      </w:r>
+    </w:p>
+    <w:p>
+      <w:pPr>
+        <w:pStyle w:val="ListParagraph"/>
+      </w:pPr>
+      <w:r>
+        <w:drawing>
+          <wp:inline distT="0" distB="0" distL="0" distR="0" wp14:anchorId="4FC1481E" wp14:editId="44F885C2">
+            <wp:extent cx="1962424" cy="1162212"/>
+            <wp:effectExtent l="0" t="0" r="0" b="0"/>
+            <wp:docPr id="1" name="Picture 1" descr="Text, letter&#10;&#10;Description automatically generated"/>
+            <wp:cNvGraphicFramePr>
+              <a:graphicFrameLocks xmlns:a="http://schemas.openxmlformats.org/drawingml/2006/main" noChangeAspect="1"/>
+            </wp:cNvGraphicFramePr>
+            <a:graphic xmlns:a="http://schemas.openxmlformats.org/drawingml/2006/main">
+              <a:graphicData uri="http://schemas.openxmlformats.org/drawingml/2006/picture">
+                <pic:pic xmlns:pic="http://schemas.openxmlformats.org/drawingml/2006/picture">
+                  <pic:nvPicPr>
+                    <pic:cNvPr id="1" name="Picture 1" descr="Text, letter&#10;&#10;Description automatically generated"/>
+                    <pic:cNvPicPr/>
+                  </pic:nvPicPr>
+                  <pic:blipFill>
+                    <a:blip r:embed="rId5"/>
+                    <a:stretch>
+                      <a:fillRect/>
+                    </a:stretch>
+                  </pic:blipFill>
+                  <pic:spPr>
+                    <a:xfrm>
+                      <a:off x="0" y="0"/>
+                      <a:ext cx="1962424" cy="1162212"/>
+                    </a:xfrm>
+                    <a:prstGeom prst="rect">
+                      <a:avLst/>
+                    </a:prstGeom>
+                  </pic:spPr>
+                </pic:pic>
+              </a:graphicData>
+            </a:graphic>
+          </wp:inline>
+        </w:drawing>
+      </w:r>
+    </w:p>
+    <w:p>
+      <w:pPr>
+        <w:pStyle w:val="ListParagraph"/>
+        <w:numPr>
+          <w:ilvl w:val="0"/>
+          <w:numId w:val="13"/>
+        </w:numPr>
+        <w:rPr>
+          <w:b/>
+          <w:bCs/>
+        </w:rPr>
+      </w:pPr>
+      <w:r>
+        <w:rPr>
+          <w:b/>
+          <w:bCs/>
+        </w:rPr>
+        <w:t xml:space="preserve">Number of bins – 5 </w:t>
+      </w:r>
+    </w:p>
+    <w:p>
+      <w:pPr>
+        <w:pStyle w:val="ListParagraph"/>
+        <w:numPr>
+          <w:ilvl w:val="0"/>
+          <w:numId w:val="13"/>
+        </w:numPr>
+        <w:rPr>
+          <w:b/>
+          <w:bCs/>
+        </w:rPr>
+      </w:pPr>
+      <w:r>
+        <w:rPr>
+          <w:b/>
+          <w:bCs/>
+        </w:rPr>
+        <w:t xml:space="preserve">Width of bins – 6 </w:t>
+      </w:r>
+    </w:p>
+    <w:p>
+      <w:pPr>
+        <w:pStyle w:val="ListParagraph"/>
+        <w:numPr>
+          <w:ilvl w:val="0"/>
+          <w:numId w:val="13"/>
+        </w:numPr>
+        <w:rPr>
+          <w:b/>
+          <w:bCs/>
+        </w:rPr>
+      </w:pPr>
+      <w:r>
+        <w:rPr>
+          <w:b/>
+          <w:bCs/>
+        </w:rPr>
+        <w:t>What is the lowest limit value in the first bin – 66</w:t>
+      </w:r>
+    </w:p>
+    <w:p>
+      <w:pPr>
+        <w:pStyle w:val="ListParagraph"/>
+        <w:numPr>
+          <w:ilvl w:val="0"/>
+          <w:numId w:val="12"/>
+        </w:numPr>
+      </w:pPr>
+      <w:r>
+        <w:t xml:space="preserve">Given the following raw scores in Algebra in Algebra Examination. (Book1.xlsx) - </w:t>
+      </w:r>
+      <w:r>
+        <w:rPr>
+          <w:color w:val="70AD47" w:themeColor="accent6"/>
+        </w:rPr>
+        <w:t>10</w:t>
+      </w:r>
+      <w:r>
+        <w:br/>
+      </w:r>
+      <w:r>
+        <w:rPr>
+          <w:b/>
+          <w:bCs/>
+        </w:rPr>
+        <w:t>Number of bins: 6</w:t>
+      </w:r>
+      <w:r>
+        <w:rPr>
+          <w:b/>
+          <w:bCs/>
+        </w:rPr>
+        <w:br/>
+        <w:t>Width: 13</w:t>
+      </w:r>
+      <w:r>
+        <w:rPr>
+          <w:b/>
+          <w:bCs/>
+        </w:rPr>
+        <w:br/>
+        <w:t>Bins limit: 1, 13, 26</w:t>
+      </w:r>
+      <w:r>
+        <w:rPr>
+          <w:b/>
+          <w:bCs/>
+        </w:rPr>
+        <w:br/>
+        <w:t>Create the frequency distribution below</w:t>
       </w:r>
     </w:p>
     <w:tbl>
@@ -859,13 +1139,85 @@
         <w:tblLook w:val="04A0" w:firstRow="1" w:lastRow="0" w:firstColumn="1" w:lastColumn="0" w:noHBand="0" w:noVBand="1"/>
       </w:tblPr>
       <w:tblGrid>
-        <w:gridCol w:w="4875"/>
-        <w:gridCol w:w="4861"/>
+        <w:gridCol w:w="3233"/>
+        <w:gridCol w:w="3227"/>
+        <w:gridCol w:w="3276"/>
       </w:tblGrid>
       <w:tr>
         <w:tc>
           <w:tcPr>
-            <w:tcW w:w="5228" w:type="dxa"/>
+            <w:tcW w:w="3233" w:type="dxa"/>
+          </w:tcPr>
+          <w:p>
+            <w:pPr>
+              <w:pStyle w:val="ListParagraph"/>
+              <w:ind w:left="0"/>
+              <w:jc w:val="center"/>
+              <w:rPr>
+                <w:b/>
+                <w:bCs/>
+              </w:rPr>
+            </w:pPr>
+            <w:r>
+              <w:rPr>
+                <w:b/>
+                <w:bCs/>
+              </w:rPr>
+              <w:t>LOWER BINS</w:t>
+            </w:r>
+          </w:p>
+        </w:tc>
+        <w:tc>
+          <w:tcPr>
+            <w:tcW w:w="3227" w:type="dxa"/>
+          </w:tcPr>
+          <w:p>
+            <w:pPr>
+              <w:pStyle w:val="ListParagraph"/>
+              <w:ind w:left="0"/>
+              <w:jc w:val="center"/>
+              <w:rPr>
+                <w:b/>
+                <w:bCs/>
+              </w:rPr>
+            </w:pPr>
+            <w:r>
+              <w:rPr>
+                <w:b/>
+                <w:bCs/>
+              </w:rPr>
+              <w:t>UPPER BINS</w:t>
+            </w:r>
+          </w:p>
+        </w:tc>
+        <w:tc>
+          <w:tcPr>
+            <w:tcW w:w="3276" w:type="dxa"/>
+          </w:tcPr>
+          <w:p>
+            <w:pPr>
+              <w:pStyle w:val="ListParagraph"/>
+              <w:ind w:left="0"/>
+              <w:jc w:val="center"/>
+              <w:rPr>
+                <w:b/>
+                <w:bCs/>
+              </w:rPr>
+            </w:pPr>
+            <w:r>
+              <w:rPr>
+                <w:b/>
+                <w:bCs/>
+              </w:rPr>
+              <w:t>FREQUENCY</w:t>
+            </w:r>
+          </w:p>
+        </w:tc>
+      </w:tr>
+      <w:tr>
+        <w:tc>
+          <w:tcPr>
+            <w:tcW w:w="3233" w:type="dxa"/>
           </w:tcPr>
           <w:p>
             <w:pPr>
@@ -874,13 +1226,13 @@
               <w:jc w:val="center"/>
             </w:pPr>
             <w:r>
-              <w:t>Lower</w:t>
+              <w:t>0</w:t>
             </w:r>
           </w:p>
         </w:tc>
         <w:tc>
           <w:tcPr>
-            <w:tcW w:w="5228" w:type="dxa"/>
+            <w:tcW w:w="3227" w:type="dxa"/>
           </w:tcPr>
           <w:p>
             <w:pPr>
@@ -889,7 +1241,22 @@
               <w:jc w:val="center"/>
             </w:pPr>
             <w:r>
-              <w:t>Upper</w:t>
+              <w:t>12</w:t>
+            </w:r>
+          </w:p>
+        </w:tc>
+        <w:tc>
+          <w:tcPr>
+            <w:tcW w:w="3276" w:type="dxa"/>
+          </w:tcPr>
+          <w:p>
+            <w:pPr>
+              <w:pStyle w:val="ListParagraph"/>
+              <w:ind w:left="0"/>
+              <w:jc w:val="center"/>
+            </w:pPr>
+            <w:r>
+              <w:t>4</w:t>
             </w:r>
           </w:p>
         </w:tc>
@@ -897,24 +1264,327 @@
       <w:tr>
         <w:tc>
           <w:tcPr>
-            <w:tcW w:w="5228" w:type="dxa"/>
+            <w:tcW w:w="3233" w:type="dxa"/>
           </w:tcPr>
           <w:p>
             <w:pPr>
-              <w:pStyle w:val="ListParagraph"/>
-              <w:tabs>
-                <w:tab w:val="left" w:pos="1182"/>
-              </w:tabs>
-              <w:ind w:left="0"/>
+              <w:jc w:val="center"/>
             </w:pPr>
             <w:r>
-              <w:t>Value divisible by bins or the value below it</w:t>
+              <w:t>13</w:t>
             </w:r>
           </w:p>
         </w:tc>
         <w:tc>
           <w:tcPr>
-            <w:tcW w:w="5228" w:type="dxa"/>
+            <w:tcW w:w="3227" w:type="dxa"/>
+          </w:tcPr>
+          <w:p>
+            <w:pPr>
+              <w:pStyle w:val="ListParagraph"/>
+              <w:ind w:left="0"/>
+              <w:jc w:val="center"/>
+            </w:pPr>
+            <w:r>
+              <w:t>25</w:t>
+            </w:r>
+          </w:p>
+        </w:tc>
+        <w:tc>
+          <w:tcPr>
+            <w:tcW w:w="3276" w:type="dxa"/>
+          </w:tcPr>
+          <w:p>
+            <w:pPr>
+              <w:pStyle w:val="ListParagraph"/>
+              <w:ind w:left="0"/>
+              <w:jc w:val="center"/>
+            </w:pPr>
+            <w:r>
+              <w:t>0</w:t>
+            </w:r>
+          </w:p>
+        </w:tc>
+      </w:tr>
+      <w:tr>
+        <w:tc>
+          <w:tcPr>
+            <w:tcW w:w="3233" w:type="dxa"/>
+          </w:tcPr>
+          <w:p>
+            <w:pPr>
+              <w:pStyle w:val="ListParagraph"/>
+              <w:ind w:left="0"/>
+              <w:jc w:val="center"/>
+            </w:pPr>
+            <w:r>
+              <w:t>26</w:t>
+            </w:r>
+          </w:p>
+        </w:tc>
+        <w:tc>
+          <w:tcPr>
+            <w:tcW w:w="3227" w:type="dxa"/>
+          </w:tcPr>
+          <w:p>
+            <w:pPr>
+              <w:pStyle w:val="ListParagraph"/>
+              <w:ind w:left="0"/>
+              <w:jc w:val="center"/>
+            </w:pPr>
+            <w:r>
+              <w:t>38</w:t>
+            </w:r>
+          </w:p>
+        </w:tc>
+        <w:tc>
+          <w:tcPr>
+            <w:tcW w:w="3276" w:type="dxa"/>
+          </w:tcPr>
+          <w:p>
+            <w:pPr>
+              <w:pStyle w:val="ListParagraph"/>
+              <w:ind w:left="0"/>
+              <w:jc w:val="center"/>
+            </w:pPr>
+            <w:r>
+              <w:t>5</w:t>
+            </w:r>
+          </w:p>
+        </w:tc>
+      </w:tr>
+      <w:tr>
+        <w:tc>
+          <w:tcPr>
+            <w:tcW w:w="3233" w:type="dxa"/>
+          </w:tcPr>
+          <w:p>
+            <w:pPr>
+              <w:pStyle w:val="ListParagraph"/>
+              <w:ind w:left="0"/>
+              <w:jc w:val="center"/>
+            </w:pPr>
+            <w:r>
+              <w:t>39</w:t>
+            </w:r>
+          </w:p>
+        </w:tc>
+        <w:tc>
+          <w:tcPr>
+            <w:tcW w:w="3227" w:type="dxa"/>
+          </w:tcPr>
+          <w:p>
+            <w:pPr>
+              <w:pStyle w:val="ListParagraph"/>
+              <w:ind w:left="0"/>
+              <w:jc w:val="center"/>
+            </w:pPr>
+            <w:r>
+              <w:t>51</w:t>
+            </w:r>
+          </w:p>
+        </w:tc>
+        <w:tc>
+          <w:tcPr>
+            <w:tcW w:w="3276" w:type="dxa"/>
+          </w:tcPr>
+          <w:p>
+            <w:pPr>
+              <w:pStyle w:val="ListParagraph"/>
+              <w:ind w:left="0"/>
+              <w:jc w:val="center"/>
+            </w:pPr>
+            <w:r>
+              <w:t>7</w:t>
+            </w:r>
+          </w:p>
+        </w:tc>
+      </w:tr>
+      <w:tr>
+        <w:tc>
+          <w:tcPr>
+            <w:tcW w:w="3233" w:type="dxa"/>
+          </w:tcPr>
+          <w:p>
+            <w:pPr>
+              <w:pStyle w:val="ListParagraph"/>
+              <w:ind w:left="0"/>
+              <w:jc w:val="center"/>
+            </w:pPr>
+            <w:r>
+              <w:t>52</w:t>
+            </w:r>
+          </w:p>
+        </w:tc>
+        <w:tc>
+          <w:tcPr>
+            <w:tcW w:w="3227" w:type="dxa"/>
+          </w:tcPr>
+          <w:p>
+            <w:pPr>
+              <w:pStyle w:val="ListParagraph"/>
+              <w:ind w:left="0"/>
+              <w:jc w:val="center"/>
+            </w:pPr>
+            <w:r>
+              <w:t>64</w:t>
+            </w:r>
+          </w:p>
+        </w:tc>
+        <w:tc>
+          <w:tcPr>
+            <w:tcW w:w="3276" w:type="dxa"/>
+          </w:tcPr>
+          <w:p>
+            <w:pPr>
+              <w:pStyle w:val="ListParagraph"/>
+              <w:ind w:left="0"/>
+              <w:jc w:val="center"/>
+            </w:pPr>
+            <w:r>
+              <w:t>13</w:t>
+            </w:r>
+          </w:p>
+        </w:tc>
+      </w:tr>
+      <w:tr>
+        <w:tc>
+          <w:tcPr>
+            <w:tcW w:w="3233" w:type="dxa"/>
+          </w:tcPr>
+          <w:p>
+            <w:pPr>
+              <w:pStyle w:val="ListParagraph"/>
+              <w:ind w:left="0"/>
+              <w:jc w:val="center"/>
+            </w:pPr>
+            <w:r>
+              <w:t>65</w:t>
+            </w:r>
+          </w:p>
+        </w:tc>
+        <w:tc>
+          <w:tcPr>
+            <w:tcW w:w="3227" w:type="dxa"/>
+          </w:tcPr>
+          <w:p>
+            <w:pPr>
+              <w:pStyle w:val="ListParagraph"/>
+              <w:ind w:left="0"/>
+              <w:jc w:val="center"/>
+            </w:pPr>
+            <w:r>
+              <w:t>77</w:t>
+            </w:r>
+          </w:p>
+        </w:tc>
+        <w:tc>
+          <w:tcPr>
+            <w:tcW w:w="3276" w:type="dxa"/>
+          </w:tcPr>
+          <w:p>
+            <w:pPr>
+              <w:pStyle w:val="ListParagraph"/>
+              <w:ind w:left="0"/>
+              <w:jc w:val="center"/>
+            </w:pPr>
+            <w:r>
+              <w:t>6</w:t>
+            </w:r>
+          </w:p>
+        </w:tc>
+      </w:tr>
+      <w:tr>
+        <w:tc>
+          <w:tcPr>
+            <w:tcW w:w="3233" w:type="dxa"/>
+          </w:tcPr>
+          <w:p>
+            <w:pPr>
+              <w:pStyle w:val="ListParagraph"/>
+              <w:ind w:left="0"/>
+              <w:jc w:val="center"/>
+            </w:pPr>
+            <w:r>
+              <w:t>78</w:t>
+            </w:r>
+          </w:p>
+        </w:tc>
+        <w:tc>
+          <w:tcPr>
+            <w:tcW w:w="3227" w:type="dxa"/>
+          </w:tcPr>
+          <w:p>
+            <w:pPr>
+              <w:pStyle w:val="ListParagraph"/>
+              <w:ind w:left="0"/>
+              <w:jc w:val="center"/>
+            </w:pPr>
+            <w:r>
+              <w:t>90</w:t>
+            </w:r>
+          </w:p>
+        </w:tc>
+        <w:tc>
+          <w:tcPr>
+            <w:tcW w:w="3276" w:type="dxa"/>
+          </w:tcPr>
+          <w:p>
+            <w:pPr>
+              <w:pStyle w:val="ListParagraph"/>
+              <w:ind w:left="0"/>
+              <w:jc w:val="center"/>
+            </w:pPr>
+            <w:r>
+              <w:t>1</w:t>
+            </w:r>
+          </w:p>
+        </w:tc>
+      </w:tr>
+    </w:tbl>
+    <w:p>
+      <w:pPr>
+        <w:ind w:firstLine="720"/>
+      </w:pPr>
+      <w:r>
+        <w:lastRenderedPageBreak/>
+        <w:t>Using Excel, write the formula to compute for the frequency: ={____}</w:t>
+      </w:r>
+    </w:p>
+    <w:p>
+      <w:pPr>
+        <w:pStyle w:val="ListParagraph"/>
+        <w:numPr>
+          <w:ilvl w:val="0"/>
+          <w:numId w:val="12"/>
+        </w:numPr>
+      </w:pPr>
+      <w:r>
+        <w:t xml:space="preserve">Compute for the cumulative frequency given the frequency distribution below – </w:t>
+      </w:r>
+      <w:r>
+        <w:rPr>
+          <w:color w:val="70AD47" w:themeColor="accent6"/>
+        </w:rPr>
+        <w:t>2</w:t>
+      </w:r>
+    </w:p>
+    <w:tbl>
+      <w:tblPr>
+        <w:tblStyle w:val="TableGrid"/>
+        <w:tblW w:w="0" w:type="auto"/>
+        <w:tblInd w:w="720" w:type="dxa"/>
+        <w:tblLook w:val="04A0" w:firstRow="1" w:lastRow="0" w:firstColumn="1" w:lastColumn="0" w:noHBand="0" w:noVBand="1"/>
+      </w:tblPr>
+      <w:tblGrid>
+        <w:gridCol w:w="3219"/>
+        <w:gridCol w:w="3224"/>
+        <w:gridCol w:w="3293"/>
+      </w:tblGrid>
+      <w:tr>
+        <w:tc>
+          <w:tcPr>
+            <w:tcW w:w="3485" w:type="dxa"/>
           </w:tcPr>
           <w:p>
             <w:pPr>
@@ -922,7 +1592,255 @@
               <w:ind w:left="0"/>
             </w:pPr>
             <w:r>
-              <w:t>width</w:t>
+              <w:t>BINS</w:t>
+            </w:r>
+          </w:p>
+        </w:tc>
+        <w:tc>
+          <w:tcPr>
+            <w:tcW w:w="3485" w:type="dxa"/>
+          </w:tcPr>
+          <w:p>
+            <w:pPr>
+              <w:pStyle w:val="ListParagraph"/>
+              <w:ind w:left="0"/>
+            </w:pPr>
+            <w:r>
+              <w:t>FREQ</w:t>
+            </w:r>
+          </w:p>
+        </w:tc>
+        <w:tc>
+          <w:tcPr>
+            <w:tcW w:w="3486" w:type="dxa"/>
+          </w:tcPr>
+          <w:p>
+            <w:pPr>
+              <w:pStyle w:val="ListParagraph"/>
+              <w:ind w:left="0"/>
+            </w:pPr>
+            <w:r>
+              <w:t>CUMULATIVE FREQ</w:t>
+            </w:r>
+          </w:p>
+        </w:tc>
+      </w:tr>
+      <w:tr>
+        <w:tc>
+          <w:tcPr>
+            <w:tcW w:w="3485" w:type="dxa"/>
+          </w:tcPr>
+          <w:p>
+            <w:pPr>
+              <w:pStyle w:val="ListParagraph"/>
+              <w:ind w:left="0"/>
+            </w:pPr>
+            <w:r>
+              <w:t>13 - 15</w:t>
+            </w:r>
+          </w:p>
+        </w:tc>
+        <w:tc>
+          <w:tcPr>
+            <w:tcW w:w="3485" w:type="dxa"/>
+          </w:tcPr>
+          <w:p>
+            <w:pPr>
+              <w:pStyle w:val="ListParagraph"/>
+              <w:ind w:left="0"/>
+            </w:pPr>
+            <w:r>
+              <w:t>3</w:t>
+            </w:r>
+          </w:p>
+        </w:tc>
+        <w:tc>
+          <w:tcPr>
+            <w:tcW w:w="3486" w:type="dxa"/>
+          </w:tcPr>
+          <w:p>
+            <w:pPr>
+              <w:pStyle w:val="ListParagraph"/>
+              <w:ind w:left="0"/>
+            </w:pPr>
+            <w:r>
+              <w:t>3</w:t>
+            </w:r>
+          </w:p>
+        </w:tc>
+      </w:tr>
+      <w:tr>
+        <w:tc>
+          <w:tcPr>
+            <w:tcW w:w="3485" w:type="dxa"/>
+          </w:tcPr>
+          <w:p>
+            <w:pPr>
+              <w:pStyle w:val="ListParagraph"/>
+              <w:ind w:left="0"/>
+            </w:pPr>
+            <w:r>
+              <w:t>16 - 18</w:t>
+            </w:r>
+          </w:p>
+        </w:tc>
+        <w:tc>
+          <w:tcPr>
+            <w:tcW w:w="3485" w:type="dxa"/>
+          </w:tcPr>
+          <w:p>
+            <w:pPr>
+              <w:pStyle w:val="ListParagraph"/>
+              <w:ind w:left="0"/>
+            </w:pPr>
+            <w:r>
+              <w:t>11</w:t>
+            </w:r>
+          </w:p>
+        </w:tc>
+        <w:tc>
+          <w:tcPr>
+            <w:tcW w:w="3486" w:type="dxa"/>
+          </w:tcPr>
+          <w:p>
+            <w:pPr>
+              <w:pStyle w:val="ListParagraph"/>
+              <w:ind w:left="0"/>
+            </w:pPr>
+            <w:r>
+              <w:t>3 + 11</w:t>
+            </w:r>
+          </w:p>
+        </w:tc>
+      </w:tr>
+      <w:tr>
+        <w:tc>
+          <w:tcPr>
+            <w:tcW w:w="3485" w:type="dxa"/>
+          </w:tcPr>
+          <w:p>
+            <w:pPr>
+              <w:pStyle w:val="ListParagraph"/>
+              <w:ind w:left="0"/>
+            </w:pPr>
+            <w:r>
+              <w:t>19 – 21</w:t>
+            </w:r>
+          </w:p>
+        </w:tc>
+        <w:tc>
+          <w:tcPr>
+            <w:tcW w:w="3485" w:type="dxa"/>
+          </w:tcPr>
+          <w:p>
+            <w:pPr>
+              <w:pStyle w:val="ListParagraph"/>
+              <w:ind w:left="0"/>
+            </w:pPr>
+            <w:r>
+              <w:t>14</w:t>
+            </w:r>
+          </w:p>
+        </w:tc>
+        <w:tc>
+          <w:tcPr>
+            <w:tcW w:w="3486" w:type="dxa"/>
+          </w:tcPr>
+          <w:p>
+            <w:pPr>
+              <w:pStyle w:val="ListParagraph"/>
+              <w:ind w:left="0"/>
+            </w:pPr>
+            <w:r>
+              <w:t>3 + 11 + 14</w:t>
+            </w:r>
+          </w:p>
+        </w:tc>
+      </w:tr>
+      <w:tr>
+        <w:tc>
+          <w:tcPr>
+            <w:tcW w:w="3485" w:type="dxa"/>
+          </w:tcPr>
+          <w:p>
+            <w:pPr>
+              <w:pStyle w:val="ListParagraph"/>
+              <w:ind w:left="0"/>
+            </w:pPr>
+            <w:r>
+              <w:t>22 – 24</w:t>
+            </w:r>
+          </w:p>
+        </w:tc>
+        <w:tc>
+          <w:tcPr>
+            <w:tcW w:w="3485" w:type="dxa"/>
+          </w:tcPr>
+          <w:p>
+            <w:pPr>
+              <w:pStyle w:val="ListParagraph"/>
+              <w:ind w:left="0"/>
+            </w:pPr>
+            <w:r>
+              <w:t>7</w:t>
+            </w:r>
+          </w:p>
+        </w:tc>
+        <w:tc>
+          <w:tcPr>
+            <w:tcW w:w="3486" w:type="dxa"/>
+          </w:tcPr>
+          <w:p>
+            <w:pPr>
+              <w:pStyle w:val="ListParagraph"/>
+              <w:ind w:left="0"/>
+            </w:pPr>
+            <w:r>
+              <w:t>3 + 11 + 14 + 7</w:t>
+            </w:r>
+          </w:p>
+        </w:tc>
+      </w:tr>
+      <w:tr>
+        <w:tc>
+          <w:tcPr>
+            <w:tcW w:w="3485" w:type="dxa"/>
+          </w:tcPr>
+          <w:p>
+            <w:pPr>
+              <w:pStyle w:val="ListParagraph"/>
+              <w:ind w:left="0"/>
+            </w:pPr>
+            <w:r>
+              <w:t>25 - 27</w:t>
+            </w:r>
+          </w:p>
+        </w:tc>
+        <w:tc>
+          <w:tcPr>
+            <w:tcW w:w="3485" w:type="dxa"/>
+          </w:tcPr>
+          <w:p>
+            <w:pPr>
+              <w:pStyle w:val="ListParagraph"/>
+              <w:ind w:left="0"/>
+            </w:pPr>
+            <w:r>
+              <w:t>5</w:t>
+            </w:r>
+          </w:p>
+        </w:tc>
+        <w:tc>
+          <w:tcPr>
+            <w:tcW w:w="3486" w:type="dxa"/>
+          </w:tcPr>
+          <w:p>
+            <w:pPr>
+              <w:pStyle w:val="ListParagraph"/>
+              <w:ind w:left="0"/>
+            </w:pPr>
+            <w:r>
+              <w:t>3 + 11 + 14 + 7 + 5</w:t>
             </w:r>
           </w:p>
         </w:tc>
@@ -931,13 +1849,157 @@
     <w:p>
       <w:pPr>
         <w:pStyle w:val="ListParagraph"/>
+        <w:rPr>
+          <w:b/>
+          <w:bCs/>
+        </w:rPr>
+      </w:pPr>
+      <w:r>
+        <w:rPr>
+          <w:b/>
+          <w:bCs/>
+        </w:rPr>
+        <w:t>How many values are less than 24?</w:t>
+      </w:r>
+    </w:p>
+    <w:p>
+      <w:pPr>
+        <w:pStyle w:val="ListParagraph"/>
         <w:numPr>
           <w:ilvl w:val="0"/>
-          <w:numId w:val="9"/>
-        </w:numPr>
-      </w:pPr>
-      <w:r>
-        <w:t>Read instructions</w:t>
+          <w:numId w:val="12"/>
+        </w:numPr>
+      </w:pPr>
+      <w:r>
+        <w:t xml:space="preserve">Using Excel, create the histogram of the attached excel file - </w:t>
+      </w:r>
+      <w:r>
+        <w:rPr>
+          <w:color w:val="70AD47" w:themeColor="accent6"/>
+        </w:rPr>
+        <w:t>13</w:t>
+      </w:r>
+    </w:p>
+    <w:p>
+      <w:pPr>
+        <w:pStyle w:val="ListParagraph"/>
+        <w:numPr>
+          <w:ilvl w:val="1"/>
+          <w:numId w:val="12"/>
+        </w:numPr>
+        <w:rPr>
+          <w:b/>
+          <w:bCs/>
+        </w:rPr>
+      </w:pPr>
+      <w:r>
+        <w:rPr>
+          <w:b/>
+          <w:bCs/>
+        </w:rPr>
+        <w:t>Upload the picture of your histogram</w:t>
+      </w:r>
+    </w:p>
+    <w:p>
+      <w:pPr>
+        <w:pStyle w:val="ListParagraph"/>
+        <w:numPr>
+          <w:ilvl w:val="1"/>
+          <w:numId w:val="12"/>
+        </w:numPr>
+        <w:rPr>
+          <w:b/>
+          <w:bCs/>
+        </w:rPr>
+      </w:pPr>
+      <w:r>
+        <w:rPr>
+          <w:b/>
+          <w:bCs/>
+        </w:rPr>
+        <w:t>Remove the gaps between the frequency</w:t>
+      </w:r>
+    </w:p>
+    <w:p>
+      <w:pPr>
+        <w:pStyle w:val="ListParagraph"/>
+        <w:numPr>
+          <w:ilvl w:val="1"/>
+          <w:numId w:val="12"/>
+        </w:numPr>
+        <w:rPr>
+          <w:b/>
+          <w:bCs/>
+        </w:rPr>
+      </w:pPr>
+      <w:r>
+        <w:rPr>
+          <w:b/>
+          <w:bCs/>
+        </w:rPr>
+        <w:t>The x-axis must have labels of the bins</w:t>
+      </w:r>
+    </w:p>
+    <w:p>
+      <w:pPr>
+        <w:pStyle w:val="ListParagraph"/>
+        <w:numPr>
+          <w:ilvl w:val="1"/>
+          <w:numId w:val="12"/>
+        </w:numPr>
+        <w:rPr>
+          <w:b/>
+          <w:bCs/>
+        </w:rPr>
+      </w:pPr>
+      <w:r>
+        <w:rPr>
+          <w:b/>
+          <w:bCs/>
+        </w:rPr>
+        <w:t xml:space="preserve">Describe the skewness of the histogram - </w:t>
+      </w:r>
+    </w:p>
+    <w:p>
+      <w:pPr>
+        <w:pStyle w:val="ListParagraph"/>
+      </w:pPr>
+      <w:r>
+        <w:drawing>
+          <wp:inline distT="0" distB="0" distL="0" distR="0" wp14:anchorId="1903C521" wp14:editId="40AE4659">
+            <wp:extent cx="4706007" cy="2867425"/>
+            <wp:effectExtent l="0" t="0" r="0" b="9525"/>
+            <wp:docPr id="2" name="Picture 2" descr="Chart, histogram&#10;&#10;Description automatically generated"/>
+            <wp:cNvGraphicFramePr>
+              <a:graphicFrameLocks xmlns:a="http://schemas.openxmlformats.org/drawingml/2006/main" noChangeAspect="1"/>
+            </wp:cNvGraphicFramePr>
+            <a:graphic xmlns:a="http://schemas.openxmlformats.org/drawingml/2006/main">
+              <a:graphicData uri="http://schemas.openxmlformats.org/drawingml/2006/picture">
+                <pic:pic xmlns:pic="http://schemas.openxmlformats.org/drawingml/2006/picture">
+                  <pic:nvPicPr>
+                    <pic:cNvPr id="2" name="Picture 2" descr="Chart, histogram&#10;&#10;Description automatically generated"/>
+                    <pic:cNvPicPr/>
+                  </pic:nvPicPr>
+                  <pic:blipFill>
+                    <a:blip r:embed="rId6"/>
+                    <a:stretch>
+                      <a:fillRect/>
+                    </a:stretch>
+                  </pic:blipFill>
+                  <pic:spPr>
+                    <a:xfrm>
+                      <a:off x="0" y="0"/>
+                      <a:ext cx="4706007" cy="2867425"/>
+                    </a:xfrm>
+                    <a:prstGeom prst="rect">
+                      <a:avLst/>
+                    </a:prstGeom>
+                  </pic:spPr>
+                </pic:pic>
+              </a:graphicData>
+            </a:graphic>
+          </wp:inline>
+        </w:drawing>
       </w:r>
     </w:p>
     <w:p>
@@ -945,11 +2007,53 @@
         <w:pStyle w:val="ListParagraph"/>
         <w:numPr>
           <w:ilvl w:val="0"/>
-          <w:numId w:val="9"/>
-        </w:numPr>
-      </w:pPr>
-      <w:r>
-        <w:t>Review on k and m formula on percentile</w:t>
+          <w:numId w:val="12"/>
+        </w:numPr>
+      </w:pPr>
+      <w:r>
+        <w:t>Using the file above (excel functions.xlsx). Write the formula on what is asked.</w:t>
+      </w:r>
+    </w:p>
+    <w:p>
+      <w:pPr>
+        <w:pStyle w:val="ListParagraph"/>
+      </w:pPr>
+      <w:r>
+        <w:drawing>
+          <wp:inline distT="0" distB="0" distL="0" distR="0" wp14:anchorId="4430F044" wp14:editId="247E415D">
+            <wp:extent cx="4344006" cy="2753109"/>
+            <wp:effectExtent l="0" t="0" r="0" b="9525"/>
+            <wp:docPr id="3" name="Picture 3" descr="Graphical user interface, text, application, chat or text message&#10;&#10;Description automatically generated"/>
+            <wp:cNvGraphicFramePr>
+              <a:graphicFrameLocks xmlns:a="http://schemas.openxmlformats.org/drawingml/2006/main" noChangeAspect="1"/>
+            </wp:cNvGraphicFramePr>
+            <a:graphic xmlns:a="http://schemas.openxmlformats.org/drawingml/2006/main">
+              <a:graphicData uri="http://schemas.openxmlformats.org/drawingml/2006/picture">
+                <pic:pic xmlns:pic="http://schemas.openxmlformats.org/drawingml/2006/picture">
+                  <pic:nvPicPr>
+                    <pic:cNvPr id="3" name="Picture 3" descr="Graphical user interface, text, application, chat or text message&#10;&#10;Description automatically generated"/>
+                    <pic:cNvPicPr/>
+                  </pic:nvPicPr>
+                  <pic:blipFill>
+                    <a:blip r:embed="rId7"/>
+                    <a:stretch>
+                      <a:fillRect/>
+                    </a:stretch>
+                  </pic:blipFill>
+                  <pic:spPr>
+                    <a:xfrm>
+                      <a:off x="0" y="0"/>
+                      <a:ext cx="4344006" cy="2753109"/>
+                    </a:xfrm>
+                    <a:prstGeom prst="rect">
+                      <a:avLst/>
+                    </a:prstGeom>
+                  </pic:spPr>
+                </pic:pic>
+              </a:graphicData>
+            </a:graphic>
+          </wp:inline>
+        </w:drawing>
       </w:r>
     </w:p>
     <w:p>
@@ -957,24 +2061,402 @@
         <w:pStyle w:val="ListParagraph"/>
         <w:numPr>
           <w:ilvl w:val="0"/>
-          <w:numId w:val="9"/>
-        </w:numPr>
-      </w:pPr>
-      <w:r>
-        <w:t>Review on formula of upper and lower whisker</w:t>
-      </w:r>
-    </w:p>
+          <w:numId w:val="12"/>
+        </w:numPr>
+      </w:pPr>
+      <w:r>
+        <w:t xml:space="preserve">The following represent age distribution of students in an elementary. Find the mode of the values: 7, 9, 10, 13, 11, 7, 9, 19, 12, 11, 9, 7, 9, 10, 11. - </w:t>
+      </w:r>
+      <w:r>
+        <w:rPr>
+          <w:color w:val="70AD47" w:themeColor="accent6"/>
+        </w:rPr>
+        <w:t>1</w:t>
+      </w:r>
+    </w:p>
+    <w:p>
+      <w:pPr>
+        <w:pStyle w:val="ListParagraph"/>
+        <w:numPr>
+          <w:ilvl w:val="1"/>
+          <w:numId w:val="12"/>
+        </w:numPr>
+      </w:pPr>
+      <w:r>
+        <w:t>9</w:t>
+      </w:r>
+    </w:p>
+    <w:p/>
+    <w:p/>
     <w:p>
       <w:pPr>
         <w:pStyle w:val="ListParagraph"/>
         <w:numPr>
           <w:ilvl w:val="0"/>
-          <w:numId w:val="9"/>
-        </w:numPr>
-      </w:pPr>
-      <w:r>
-        <w:t>Cumulative frequency = frequency on first row. After, cumulative frequency = cumulative frequency + frequency</w:t>
-      </w:r>
+          <w:numId w:val="12"/>
+        </w:numPr>
+      </w:pPr>
+      <w:r>
+        <w:lastRenderedPageBreak/>
+        <w:t xml:space="preserve">Using the (excel function.xlsx), provide what is being asked. Answers must be in two decimal place format. </w:t>
+      </w:r>
+      <w:r>
+        <w:rPr>
+          <w:color w:val="70AD47" w:themeColor="accent6"/>
+        </w:rPr>
+        <w:t>6</w:t>
+      </w:r>
+    </w:p>
+    <w:p>
+      <w:pPr>
+        <w:pStyle w:val="ListParagraph"/>
+        <w:numPr>
+          <w:ilvl w:val="1"/>
+          <w:numId w:val="12"/>
+        </w:numPr>
+      </w:pPr>
+      <w:r>
+        <w:t>What is the upper whisker value?</w:t>
+      </w:r>
+    </w:p>
+    <w:p>
+      <w:pPr>
+        <w:pStyle w:val="ListParagraph"/>
+        <w:numPr>
+          <w:ilvl w:val="2"/>
+          <w:numId w:val="12"/>
+        </w:numPr>
+      </w:pPr>
+      <w:r>
+        <w:t>96.00</w:t>
+      </w:r>
+      <w:r>
+        <w:t xml:space="preserve"> (max)</w:t>
+      </w:r>
+    </w:p>
+    <w:p>
+      <w:pPr>
+        <w:pStyle w:val="ListParagraph"/>
+        <w:numPr>
+          <w:ilvl w:val="1"/>
+          <w:numId w:val="12"/>
+        </w:numPr>
+      </w:pPr>
+      <w:r>
+        <w:t>What is the lower whisker value?</w:t>
+      </w:r>
+    </w:p>
+    <w:p>
+      <w:pPr>
+        <w:pStyle w:val="ListParagraph"/>
+        <w:numPr>
+          <w:ilvl w:val="2"/>
+          <w:numId w:val="12"/>
+        </w:numPr>
+      </w:pPr>
+      <w:r>
+        <w:t>39.00</w:t>
+      </w:r>
+      <w:r>
+        <w:t xml:space="preserve"> (min)</w:t>
+      </w:r>
+    </w:p>
+    <w:p>
+      <w:pPr>
+        <w:pStyle w:val="ListParagraph"/>
+        <w:numPr>
+          <w:ilvl w:val="1"/>
+          <w:numId w:val="12"/>
+        </w:numPr>
+      </w:pPr>
+      <w:r>
+        <w:t xml:space="preserve">What is the interquartile range value? </w:t>
+      </w:r>
+    </w:p>
+    <w:p>
+      <w:pPr>
+        <w:pStyle w:val="ListParagraph"/>
+        <w:numPr>
+          <w:ilvl w:val="2"/>
+          <w:numId w:val="12"/>
+        </w:numPr>
+      </w:pPr>
+      <w:r>
+        <w:t>17.75</w:t>
+      </w:r>
+    </w:p>
+    <w:p>
+      <w:pPr>
+        <w:pStyle w:val="ListParagraph"/>
+        <w:numPr>
+          <w:ilvl w:val="1"/>
+          <w:numId w:val="12"/>
+        </w:numPr>
+      </w:pPr>
+      <w:r>
+        <w:t xml:space="preserve">Observation data lesser than </w:t>
+      </w:r>
+      <w:r>
+        <w:rPr>
+          <w:b/>
+          <w:bCs/>
+        </w:rPr>
+        <w:t>28.63</w:t>
+      </w:r>
+      <w:r>
+        <w:t xml:space="preserve"> and greater than </w:t>
+      </w:r>
+      <w:r>
+        <w:rPr>
+          <w:b/>
+          <w:bCs/>
+        </w:rPr>
+        <w:t xml:space="preserve">99.63 </w:t>
+      </w:r>
+      <w:r>
+        <w:t>are outliers</w:t>
+      </w:r>
+    </w:p>
+    <w:p>
+      <w:pPr>
+        <w:pStyle w:val="ListParagraph"/>
+        <w:numPr>
+          <w:ilvl w:val="0"/>
+          <w:numId w:val="12"/>
+        </w:numPr>
+      </w:pPr>
+      <w:r>
+        <w:t>Using the (excel function.xlsx), compute for the 55</w:t>
+      </w:r>
+      <w:r>
+        <w:rPr>
+          <w:vertAlign w:val="superscript"/>
+        </w:rPr>
+        <w:t>th</w:t>
+      </w:r>
+      <w:r>
+        <w:t xml:space="preserve"> percentile rank. - </w:t>
+      </w:r>
+      <w:r>
+        <w:rPr>
+          <w:color w:val="70AD47" w:themeColor="accent6"/>
+        </w:rPr>
+        <w:t>5</w:t>
+      </w:r>
+    </w:p>
+    <w:p>
+      <w:pPr>
+        <w:pStyle w:val="ListParagraph"/>
+        <w:numPr>
+          <w:ilvl w:val="1"/>
+          <w:numId w:val="12"/>
+        </w:numPr>
+      </w:pPr>
+      <w:r>
+        <w:t>K – 22.55</w:t>
+      </w:r>
+    </w:p>
+    <w:p>
+      <w:pPr>
+        <w:pStyle w:val="ListParagraph"/>
+        <w:numPr>
+          <w:ilvl w:val="1"/>
+          <w:numId w:val="12"/>
+        </w:numPr>
+      </w:pPr>
+      <w:r>
+        <w:t>D – 0.55</w:t>
+      </w:r>
+    </w:p>
+    <w:p>
+      <w:pPr>
+        <w:pStyle w:val="ListParagraph"/>
+        <w:numPr>
+          <w:ilvl w:val="1"/>
+          <w:numId w:val="12"/>
+        </w:numPr>
+      </w:pPr>
+      <w:r>
+        <w:t>I – 22.00</w:t>
+      </w:r>
+    </w:p>
+    <w:p>
+      <w:pPr>
+        <w:pStyle w:val="ListParagraph"/>
+        <w:numPr>
+          <w:ilvl w:val="1"/>
+          <w:numId w:val="12"/>
+        </w:numPr>
+      </w:pPr>
+      <w:r>
+        <w:t>M – 1.00</w:t>
+      </w:r>
+    </w:p>
+    <w:p>
+      <w:pPr>
+        <w:pStyle w:val="ListParagraph"/>
+        <w:numPr>
+          <w:ilvl w:val="1"/>
+          <w:numId w:val="12"/>
+        </w:numPr>
+      </w:pPr>
+      <w:r>
+        <w:t>T – 0.55</w:t>
+      </w:r>
+    </w:p>
+    <w:p>
+      <w:pPr>
+        <w:pStyle w:val="ListParagraph"/>
+        <w:numPr>
+          <w:ilvl w:val="1"/>
+          <w:numId w:val="12"/>
+        </w:numPr>
+      </w:pPr>
+      <w:r>
+        <w:t>55</w:t>
+      </w:r>
+      <w:r>
+        <w:rPr>
+          <w:vertAlign w:val="superscript"/>
+        </w:rPr>
+        <w:t>th</w:t>
+      </w:r>
+      <w:r>
+        <w:t xml:space="preserve"> percentile – 65.55</w:t>
+      </w:r>
+    </w:p>
+    <w:p>
+      <w:pPr>
+        <w:pStyle w:val="ListParagraph"/>
+        <w:numPr>
+          <w:ilvl w:val="0"/>
+          <w:numId w:val="12"/>
+        </w:numPr>
+      </w:pPr>
+      <w:r>
+        <w:t xml:space="preserve">Using the (excel function.xlsx), provide what is being asked. </w:t>
+      </w:r>
+      <w:r>
+        <w:t xml:space="preserve">- </w:t>
+      </w:r>
+      <w:r>
+        <w:rPr>
+          <w:color w:val="70AD47" w:themeColor="accent6"/>
+        </w:rPr>
+        <w:t>5</w:t>
+      </w:r>
+    </w:p>
+    <w:p>
+      <w:pPr>
+        <w:pStyle w:val="ListParagraph"/>
+        <w:numPr>
+          <w:ilvl w:val="1"/>
+          <w:numId w:val="12"/>
+        </w:numPr>
+      </w:pPr>
+      <w:r>
+        <w:t>Mean – 64.13</w:t>
+      </w:r>
+    </w:p>
+    <w:p>
+      <w:pPr>
+        <w:pStyle w:val="ListParagraph"/>
+        <w:numPr>
+          <w:ilvl w:val="1"/>
+          <w:numId w:val="12"/>
+        </w:numPr>
+      </w:pPr>
+      <w:r>
+        <w:t>Standard Deviation – 12.81</w:t>
+      </w:r>
+    </w:p>
+    <w:p>
+      <w:pPr>
+        <w:pStyle w:val="ListParagraph"/>
+        <w:numPr>
+          <w:ilvl w:val="1"/>
+          <w:numId w:val="12"/>
+        </w:numPr>
+      </w:pPr>
+      <w:r>
+        <w:t>Outliers in the data – None</w:t>
+      </w:r>
+    </w:p>
+    <w:p>
+      <w:pPr>
+        <w:pStyle w:val="ListParagraph"/>
+        <w:numPr>
+          <w:ilvl w:val="1"/>
+          <w:numId w:val="12"/>
+        </w:numPr>
+      </w:pPr>
+      <w:r>
+        <w:t>How many data are found in the 1</w:t>
+      </w:r>
+      <w:r>
+        <w:rPr>
+          <w:vertAlign w:val="superscript"/>
+        </w:rPr>
+        <w:t>st</w:t>
+      </w:r>
+      <w:r>
+        <w:t xml:space="preserve"> standard deviation? – 29</w:t>
+      </w:r>
+    </w:p>
+    <w:p>
+      <w:pPr>
+        <w:pStyle w:val="ListParagraph"/>
+        <w:numPr>
+          <w:ilvl w:val="1"/>
+          <w:numId w:val="12"/>
+        </w:numPr>
+      </w:pPr>
+      <w:r>
+        <w:t>What are the values of the 1</w:t>
+      </w:r>
+      <w:r>
+        <w:rPr>
+          <w:vertAlign w:val="superscript"/>
+        </w:rPr>
+        <w:t>st</w:t>
+      </w:r>
+      <w:r>
+        <w:t xml:space="preserve"> standard deviation? </w:t>
+      </w:r>
+    </w:p>
+    <w:p>
+      <w:pPr>
+        <w:pStyle w:val="ListParagraph"/>
+        <w:numPr>
+          <w:ilvl w:val="2"/>
+          <w:numId w:val="12"/>
+        </w:numPr>
+      </w:pPr>
+      <w:r>
+        <w:t>76</w:t>
+      </w:r>
+    </w:p>
+    <w:p>
+      <w:pPr>
+        <w:pStyle w:val="ListParagraph"/>
+        <w:numPr>
+          <w:ilvl w:val="2"/>
+          <w:numId w:val="12"/>
+        </w:numPr>
+      </w:pPr>
+      <w:r>
+        <w:t>51</w:t>
+      </w:r>
+    </w:p>
+    <w:p>
+      <w:pPr>
+        <w:ind w:left="720"/>
+      </w:pPr>
+    </w:p>
+    <w:p>
+      <w:pPr>
+        <w:pStyle w:val="ListParagraph"/>
+      </w:pPr>
     </w:p>
     <w:sectPr>
       <w:pgSz w:w="11906" w:h="16838" w:code="9"/>
@@ -989,6 +2471,119 @@
 <file path=word/numbering.xml><?xml version="1.0" encoding="utf-8"?>
 <w:numbering xmlns:wpc="http://schemas.microsoft.com/office/word/2010/wordprocessingCanvas" xmlns:cx="http://schemas.microsoft.com/office/drawing/2014/chartex" xmlns:cx1="http://schemas.microsoft.com/office/drawing/2015/9/8/chartex" xmlns:cx2="http://schemas.microsoft.com/office/drawing/2015/10/21/chartex" xmlns:cx3="http://schemas.microsoft.com/office/drawing/2016/5/9/chartex" xmlns:cx4="http://schemas.microsoft.com/office/drawing/2016/5/10/chartex" xmlns:cx5="http://schemas.microsoft.com/office/drawing/2016/5/11/chartex" xmlns:cx6="http://schemas.microsoft.com/office/drawing/2016/5/12/chartex" xmlns:cx7="http://schemas.microsoft.com/office/drawing/2016/5/13/chartex" xmlns:cx8="http://schemas.microsoft.com/office/drawing/2016/5/14/chartex" xmlns:mc="http://schemas.openxmlformats.org/markup-compatibility/2006" xmlns:aink="http://schemas.microsoft.com/office/drawing/2016/ink" xmlns:am3d="http://schemas.microsoft.com/office/drawing/2017/model3d" xmlns:o="urn:schemas-microsoft-com:office:office" xmlns:r="http://schemas.openxmlformats.org/officeDocument/2006/relationships" xmlns:m="http://schemas.openxmlformats.org/officeDocument/2006/math" xmlns:v="urn:schemas-microsoft-com:vml" xmlns:wp14="http://schemas.microsoft.com/office/word/2010/wordprocessingDrawing" xmlns:wp="http://schemas.openxmlformats.org/drawingml/2006/wordprocessingDrawing" xmlns:w10="urn:schemas-microsoft-com:office:word" xmlns:w="http://schemas.openxmlformats.org/wordprocessingml/2006/main" xmlns:w14="http://schemas.microsoft.com/office/word/2010/wordml" xmlns:w15="http://schemas.microsoft.com/office/word/2012/wordml" xmlns:w16cex="http://schemas.microsoft.com/office/word/2018/wordml/cex" xmlns:w16cid="http://schemas.microsoft.com/office/word/2016/wordml/cid" xmlns:w16="http://schemas.microsoft.com/office/word/2018/wordml" xmlns:w16sdtdh="http://schemas.microsoft.com/office/word/2020/wordml/sdtdatahash" xmlns:w16se="http://schemas.microsoft.com/office/word/2015/wordml/symex" xmlns:wpg="http://schemas.microsoft.com/office/word/2010/wordprocessingGroup" xmlns:wpi="http://schemas.microsoft.com/office/word/2010/wordprocessingInk" xmlns:wne="http://schemas.microsoft.com/office/word/2006/wordml" xmlns:wps="http://schemas.microsoft.com/office/word/2010/wordprocessingShape" mc:Ignorable="w14 w15 w16se w16cid w16 w16cex w16sdtdh wp14">
   <w:abstractNum w:abstractNumId="0" w15:restartNumberingAfterBreak="0">
+    <w:nsid w:val="05507AA6"/>
+    <w:multiLevelType w:val="hybridMultilevel"/>
+    <w:tmpl w:val="FFEEEA94"/>
+    <w:lvl w:ilvl="0" w:tplc="04090001">
+      <w:start w:val="1"/>
+      <w:numFmt w:val="bullet"/>
+      <w:lvlText w:val=""/>
+      <w:lvlJc w:val="left"/>
+      <w:pPr>
+        <w:ind w:left="1440" w:hanging="360"/>
+      </w:pPr>
+      <w:rPr>
+        <w:rFonts w:ascii="Symbol" w:hAnsi="Symbol" w:hint="default"/>
+      </w:rPr>
+    </w:lvl>
+    <w:lvl w:ilvl="1" w:tplc="04090003" w:tentative="1">
+      <w:start w:val="1"/>
+      <w:numFmt w:val="bullet"/>
+      <w:lvlText w:val="o"/>
+      <w:lvlJc w:val="left"/>
+      <w:pPr>
+        <w:ind w:left="2160" w:hanging="360"/>
+      </w:pPr>
+      <w:rPr>
+        <w:rFonts w:ascii="Courier New" w:hAnsi="Courier New" w:cs="Courier New" w:hint="default"/>
+      </w:rPr>
+    </w:lvl>
+    <w:lvl w:ilvl="2" w:tplc="04090005" w:tentative="1">
+      <w:start w:val="1"/>
+      <w:numFmt w:val="bullet"/>
+      <w:lvlText w:val=""/>
+      <w:lvlJc w:val="left"/>
+      <w:pPr>
+        <w:ind w:left="2880" w:hanging="360"/>
+      </w:pPr>
+      <w:rPr>
+        <w:rFonts w:ascii="Wingdings" w:hAnsi="Wingdings" w:hint="default"/>
+      </w:rPr>
+    </w:lvl>
+    <w:lvl w:ilvl="3" w:tplc="04090001" w:tentative="1">
+      <w:start w:val="1"/>
+      <w:numFmt w:val="bullet"/>
+      <w:lvlText w:val=""/>
+      <w:lvlJc w:val="left"/>
+      <w:pPr>
+        <w:ind w:left="3600" w:hanging="360"/>
+      </w:pPr>
+      <w:rPr>
+        <w:rFonts w:ascii="Symbol" w:hAnsi="Symbol" w:hint="default"/>
+      </w:rPr>
+    </w:lvl>
+    <w:lvl w:ilvl="4" w:tplc="04090003" w:tentative="1">
+      <w:start w:val="1"/>
+      <w:numFmt w:val="bullet"/>
+      <w:lvlText w:val="o"/>
+      <w:lvlJc w:val="left"/>
+      <w:pPr>
+        <w:ind w:left="4320" w:hanging="360"/>
+      </w:pPr>
+      <w:rPr>
+        <w:rFonts w:ascii="Courier New" w:hAnsi="Courier New" w:cs="Courier New" w:hint="default"/>
+      </w:rPr>
+    </w:lvl>
+    <w:lvl w:ilvl="5" w:tplc="04090005" w:tentative="1">
+      <w:start w:val="1"/>
+      <w:numFmt w:val="bullet"/>
+      <w:lvlText w:val=""/>
+      <w:lvlJc w:val="left"/>
+      <w:pPr>
+        <w:ind w:left="5040" w:hanging="360"/>
+      </w:pPr>
+      <w:rPr>
+        <w:rFonts w:ascii="Wingdings" w:hAnsi="Wingdings" w:hint="default"/>
+      </w:rPr>
+    </w:lvl>
+    <w:lvl w:ilvl="6" w:tplc="04090001" w:tentative="1">
+      <w:start w:val="1"/>
+      <w:numFmt w:val="bullet"/>
+      <w:lvlText w:val=""/>
+      <w:lvlJc w:val="left"/>
+      <w:pPr>
+        <w:ind w:left="5760" w:hanging="360"/>
+      </w:pPr>
+      <w:rPr>
+        <w:rFonts w:ascii="Symbol" w:hAnsi="Symbol" w:hint="default"/>
+      </w:rPr>
+    </w:lvl>
+    <w:lvl w:ilvl="7" w:tplc="04090003" w:tentative="1">
+      <w:start w:val="1"/>
+      <w:numFmt w:val="bullet"/>
+      <w:lvlText w:val="o"/>
+      <w:lvlJc w:val="left"/>
+      <w:pPr>
+        <w:ind w:left="6480" w:hanging="360"/>
+      </w:pPr>
+      <w:rPr>
+        <w:rFonts w:ascii="Courier New" w:hAnsi="Courier New" w:cs="Courier New" w:hint="default"/>
+      </w:rPr>
+    </w:lvl>
+    <w:lvl w:ilvl="8" w:tplc="04090005" w:tentative="1">
+      <w:start w:val="1"/>
+      <w:numFmt w:val="bullet"/>
+      <w:lvlText w:val=""/>
+      <w:lvlJc w:val="left"/>
+      <w:pPr>
+        <w:ind w:left="7200" w:hanging="360"/>
+      </w:pPr>
+      <w:rPr>
+        <w:rFonts w:ascii="Wingdings" w:hAnsi="Wingdings" w:hint="default"/>
+      </w:rPr>
+    </w:lvl>
+  </w:abstractNum>
+  <w:abstractNum w:abstractNumId="1" w15:restartNumberingAfterBreak="0">
     <w:nsid w:val="0A936CCF"/>
     <w:multiLevelType w:val="hybridMultilevel"/>
     <w:tmpl w:val="96B08656"/>
@@ -1077,7 +2672,7 @@
       </w:pPr>
     </w:lvl>
   </w:abstractNum>
-  <w:abstractNum w:abstractNumId="1" w15:restartNumberingAfterBreak="0">
+  <w:abstractNum w:abstractNumId="2" w15:restartNumberingAfterBreak="0">
     <w:nsid w:val="13C64CE0"/>
     <w:multiLevelType w:val="hybridMultilevel"/>
     <w:tmpl w:val="0324ED3C"/>
@@ -1163,7 +2758,7 @@
       </w:pPr>
     </w:lvl>
   </w:abstractNum>
-  <w:abstractNum w:abstractNumId="2" w15:restartNumberingAfterBreak="0">
+  <w:abstractNum w:abstractNumId="3" w15:restartNumberingAfterBreak="0">
     <w:nsid w:val="2B6B7377"/>
     <w:multiLevelType w:val="hybridMultilevel"/>
     <w:tmpl w:val="3F88D3D0"/>
@@ -1252,10 +2847,10 @@
       </w:pPr>
     </w:lvl>
   </w:abstractNum>
-  <w:abstractNum w:abstractNumId="3" w15:restartNumberingAfterBreak="0">
+  <w:abstractNum w:abstractNumId="4" w15:restartNumberingAfterBreak="0">
     <w:nsid w:val="2C6009B6"/>
     <w:multiLevelType w:val="hybridMultilevel"/>
-    <w:tmpl w:val="E7AAE082"/>
+    <w:tmpl w:val="88E89C12"/>
     <w:lvl w:ilvl="0" w:tplc="0409000F">
       <w:start w:val="1"/>
       <w:numFmt w:val="decimal"/>
@@ -1280,14 +2875,17 @@
         <w:rFonts w:ascii="Symbol" w:hAnsi="Symbol" w:hint="default"/>
       </w:rPr>
     </w:lvl>
-    <w:lvl w:ilvl="2" w:tplc="0409001B" w:tentative="1">
-      <w:start w:val="1"/>
-      <w:numFmt w:val="lowerRoman"/>
-      <w:lvlText w:val="%3."/>
-      <w:lvlJc w:val="right"/>
+    <w:lvl w:ilvl="2" w:tplc="04090001">
+      <w:start w:val="1"/>
+      <w:numFmt w:val="bullet"/>
+      <w:lvlText w:val=""/>
+      <w:lvlJc w:val="left"/>
       <w:pPr>
         <w:ind w:left="2160" w:hanging="180"/>
       </w:pPr>
+      <w:rPr>
+        <w:rFonts w:ascii="Symbol" w:hAnsi="Symbol" w:hint="default"/>
+      </w:rPr>
     </w:lvl>
     <w:lvl w:ilvl="3" w:tplc="0409000F" w:tentative="1">
       <w:start w:val="1"/>
@@ -1344,7 +2942,7 @@
       </w:pPr>
     </w:lvl>
   </w:abstractNum>
-  <w:abstractNum w:abstractNumId="4" w15:restartNumberingAfterBreak="0">
+  <w:abstractNum w:abstractNumId="5" w15:restartNumberingAfterBreak="0">
     <w:nsid w:val="328976D5"/>
     <w:multiLevelType w:val="hybridMultilevel"/>
     <w:tmpl w:val="2F3698C6"/>
@@ -1430,7 +3028,212 @@
       </w:pPr>
     </w:lvl>
   </w:abstractNum>
-  <w:abstractNum w:abstractNumId="5" w15:restartNumberingAfterBreak="0">
+  <w:abstractNum w:abstractNumId="6" w15:restartNumberingAfterBreak="0">
+    <w:nsid w:val="32A77C19"/>
+    <w:multiLevelType w:val="hybridMultilevel"/>
+    <w:tmpl w:val="72688396"/>
+    <w:lvl w:ilvl="0" w:tplc="0409000F">
+      <w:start w:val="1"/>
+      <w:numFmt w:val="decimal"/>
+      <w:lvlText w:val="%1."/>
+      <w:lvlJc w:val="left"/>
+      <w:pPr>
+        <w:ind w:left="720" w:hanging="360"/>
+      </w:pPr>
+      <w:rPr>
+        <w:rFonts w:hint="default"/>
+      </w:rPr>
+    </w:lvl>
+    <w:lvl w:ilvl="1" w:tplc="04090001">
+      <w:start w:val="1"/>
+      <w:numFmt w:val="bullet"/>
+      <w:lvlText w:val=""/>
+      <w:lvlJc w:val="left"/>
+      <w:pPr>
+        <w:ind w:left="1440" w:hanging="360"/>
+      </w:pPr>
+      <w:rPr>
+        <w:rFonts w:ascii="Symbol" w:hAnsi="Symbol" w:hint="default"/>
+      </w:rPr>
+    </w:lvl>
+    <w:lvl w:ilvl="2" w:tplc="0409001B" w:tentative="1">
+      <w:start w:val="1"/>
+      <w:numFmt w:val="lowerRoman"/>
+      <w:lvlText w:val="%3."/>
+      <w:lvlJc w:val="right"/>
+      <w:pPr>
+        <w:ind w:left="2160" w:hanging="180"/>
+      </w:pPr>
+    </w:lvl>
+    <w:lvl w:ilvl="3" w:tplc="0409000F" w:tentative="1">
+      <w:start w:val="1"/>
+      <w:numFmt w:val="decimal"/>
+      <w:lvlText w:val="%4."/>
+      <w:lvlJc w:val="left"/>
+      <w:pPr>
+        <w:ind w:left="2880" w:hanging="360"/>
+      </w:pPr>
+    </w:lvl>
+    <w:lvl w:ilvl="4" w:tplc="04090019" w:tentative="1">
+      <w:start w:val="1"/>
+      <w:numFmt w:val="lowerLetter"/>
+      <w:lvlText w:val="%5."/>
+      <w:lvlJc w:val="left"/>
+      <w:pPr>
+        <w:ind w:left="3600" w:hanging="360"/>
+      </w:pPr>
+    </w:lvl>
+    <w:lvl w:ilvl="5" w:tplc="0409001B" w:tentative="1">
+      <w:start w:val="1"/>
+      <w:numFmt w:val="lowerRoman"/>
+      <w:lvlText w:val="%6."/>
+      <w:lvlJc w:val="right"/>
+      <w:pPr>
+        <w:ind w:left="4320" w:hanging="180"/>
+      </w:pPr>
+    </w:lvl>
+    <w:lvl w:ilvl="6" w:tplc="0409000F" w:tentative="1">
+      <w:start w:val="1"/>
+      <w:numFmt w:val="decimal"/>
+      <w:lvlText w:val="%7."/>
+      <w:lvlJc w:val="left"/>
+      <w:pPr>
+        <w:ind w:left="5040" w:hanging="360"/>
+      </w:pPr>
+    </w:lvl>
+    <w:lvl w:ilvl="7" w:tplc="04090019" w:tentative="1">
+      <w:start w:val="1"/>
+      <w:numFmt w:val="lowerLetter"/>
+      <w:lvlText w:val="%8."/>
+      <w:lvlJc w:val="left"/>
+      <w:pPr>
+        <w:ind w:left="5760" w:hanging="360"/>
+      </w:pPr>
+    </w:lvl>
+    <w:lvl w:ilvl="8" w:tplc="0409001B" w:tentative="1">
+      <w:start w:val="1"/>
+      <w:numFmt w:val="lowerRoman"/>
+      <w:lvlText w:val="%9."/>
+      <w:lvlJc w:val="right"/>
+      <w:pPr>
+        <w:ind w:left="6480" w:hanging="180"/>
+      </w:pPr>
+    </w:lvl>
+  </w:abstractNum>
+  <w:abstractNum w:abstractNumId="7" w15:restartNumberingAfterBreak="0">
+    <w:nsid w:val="3AED4879"/>
+    <w:multiLevelType w:val="hybridMultilevel"/>
+    <w:tmpl w:val="40F6AB3A"/>
+    <w:lvl w:ilvl="0" w:tplc="04090001">
+      <w:start w:val="1"/>
+      <w:numFmt w:val="bullet"/>
+      <w:lvlText w:val=""/>
+      <w:lvlJc w:val="left"/>
+      <w:pPr>
+        <w:ind w:left="1440" w:hanging="360"/>
+      </w:pPr>
+      <w:rPr>
+        <w:rFonts w:ascii="Symbol" w:hAnsi="Symbol" w:hint="default"/>
+      </w:rPr>
+    </w:lvl>
+    <w:lvl w:ilvl="1" w:tplc="04090003" w:tentative="1">
+      <w:start w:val="1"/>
+      <w:numFmt w:val="bullet"/>
+      <w:lvlText w:val="o"/>
+      <w:lvlJc w:val="left"/>
+      <w:pPr>
+        <w:ind w:left="2160" w:hanging="360"/>
+      </w:pPr>
+      <w:rPr>
+        <w:rFonts w:ascii="Courier New" w:hAnsi="Courier New" w:cs="Courier New" w:hint="default"/>
+      </w:rPr>
+    </w:lvl>
+    <w:lvl w:ilvl="2" w:tplc="04090005" w:tentative="1">
+      <w:start w:val="1"/>
+      <w:numFmt w:val="bullet"/>
+      <w:lvlText w:val=""/>
+      <w:lvlJc w:val="left"/>
+      <w:pPr>
+        <w:ind w:left="2880" w:hanging="360"/>
+      </w:pPr>
+      <w:rPr>
+        <w:rFonts w:ascii="Wingdings" w:hAnsi="Wingdings" w:hint="default"/>
+      </w:rPr>
+    </w:lvl>
+    <w:lvl w:ilvl="3" w:tplc="04090001" w:tentative="1">
+      <w:start w:val="1"/>
+      <w:numFmt w:val="bullet"/>
+      <w:lvlText w:val=""/>
+      <w:lvlJc w:val="left"/>
+      <w:pPr>
+        <w:ind w:left="3600" w:hanging="360"/>
+      </w:pPr>
+      <w:rPr>
+        <w:rFonts w:ascii="Symbol" w:hAnsi="Symbol" w:hint="default"/>
+      </w:rPr>
+    </w:lvl>
+    <w:lvl w:ilvl="4" w:tplc="04090003" w:tentative="1">
+      <w:start w:val="1"/>
+      <w:numFmt w:val="bullet"/>
+      <w:lvlText w:val="o"/>
+      <w:lvlJc w:val="left"/>
+      <w:pPr>
+        <w:ind w:left="4320" w:hanging="360"/>
+      </w:pPr>
+      <w:rPr>
+        <w:rFonts w:ascii="Courier New" w:hAnsi="Courier New" w:cs="Courier New" w:hint="default"/>
+      </w:rPr>
+    </w:lvl>
+    <w:lvl w:ilvl="5" w:tplc="04090005" w:tentative="1">
+      <w:start w:val="1"/>
+      <w:numFmt w:val="bullet"/>
+      <w:lvlText w:val=""/>
+      <w:lvlJc w:val="left"/>
+      <w:pPr>
+        <w:ind w:left="5040" w:hanging="360"/>
+      </w:pPr>
+      <w:rPr>
+        <w:rFonts w:ascii="Wingdings" w:hAnsi="Wingdings" w:hint="default"/>
+      </w:rPr>
+    </w:lvl>
+    <w:lvl w:ilvl="6" w:tplc="04090001" w:tentative="1">
+      <w:start w:val="1"/>
+      <w:numFmt w:val="bullet"/>
+      <w:lvlText w:val=""/>
+      <w:lvlJc w:val="left"/>
+      <w:pPr>
+        <w:ind w:left="5760" w:hanging="360"/>
+      </w:pPr>
+      <w:rPr>
+        <w:rFonts w:ascii="Symbol" w:hAnsi="Symbol" w:hint="default"/>
+      </w:rPr>
+    </w:lvl>
+    <w:lvl w:ilvl="7" w:tplc="04090003" w:tentative="1">
+      <w:start w:val="1"/>
+      <w:numFmt w:val="bullet"/>
+      <w:lvlText w:val="o"/>
+      <w:lvlJc w:val="left"/>
+      <w:pPr>
+        <w:ind w:left="6480" w:hanging="360"/>
+      </w:pPr>
+      <w:rPr>
+        <w:rFonts w:ascii="Courier New" w:hAnsi="Courier New" w:cs="Courier New" w:hint="default"/>
+      </w:rPr>
+    </w:lvl>
+    <w:lvl w:ilvl="8" w:tplc="04090005" w:tentative="1">
+      <w:start w:val="1"/>
+      <w:numFmt w:val="bullet"/>
+      <w:lvlText w:val=""/>
+      <w:lvlJc w:val="left"/>
+      <w:pPr>
+        <w:ind w:left="7200" w:hanging="360"/>
+      </w:pPr>
+      <w:rPr>
+        <w:rFonts w:ascii="Wingdings" w:hAnsi="Wingdings" w:hint="default"/>
+      </w:rPr>
+    </w:lvl>
+  </w:abstractNum>
+  <w:abstractNum w:abstractNumId="8" w15:restartNumberingAfterBreak="0">
     <w:nsid w:val="3D540F80"/>
     <w:multiLevelType w:val="hybridMultilevel"/>
     <w:tmpl w:val="C226E8B0"/>
@@ -1516,7 +3319,7 @@
       </w:pPr>
     </w:lvl>
   </w:abstractNum>
-  <w:abstractNum w:abstractNumId="6" w15:restartNumberingAfterBreak="0">
+  <w:abstractNum w:abstractNumId="9" w15:restartNumberingAfterBreak="0">
     <w:nsid w:val="5C712D27"/>
     <w:multiLevelType w:val="hybridMultilevel"/>
     <w:tmpl w:val="25709F80"/>
@@ -1605,7 +3408,120 @@
       </w:pPr>
     </w:lvl>
   </w:abstractNum>
-  <w:abstractNum w:abstractNumId="7" w15:restartNumberingAfterBreak="0">
+  <w:abstractNum w:abstractNumId="10" w15:restartNumberingAfterBreak="0">
+    <w:nsid w:val="5D9A28BC"/>
+    <w:multiLevelType w:val="hybridMultilevel"/>
+    <w:tmpl w:val="BC885C2E"/>
+    <w:lvl w:ilvl="0" w:tplc="04090001">
+      <w:start w:val="1"/>
+      <w:numFmt w:val="bullet"/>
+      <w:lvlText w:val=""/>
+      <w:lvlJc w:val="left"/>
+      <w:pPr>
+        <w:ind w:left="2160" w:hanging="360"/>
+      </w:pPr>
+      <w:rPr>
+        <w:rFonts w:ascii="Symbol" w:hAnsi="Symbol" w:hint="default"/>
+      </w:rPr>
+    </w:lvl>
+    <w:lvl w:ilvl="1" w:tplc="04090003" w:tentative="1">
+      <w:start w:val="1"/>
+      <w:numFmt w:val="bullet"/>
+      <w:lvlText w:val="o"/>
+      <w:lvlJc w:val="left"/>
+      <w:pPr>
+        <w:ind w:left="2880" w:hanging="360"/>
+      </w:pPr>
+      <w:rPr>
+        <w:rFonts w:ascii="Courier New" w:hAnsi="Courier New" w:cs="Courier New" w:hint="default"/>
+      </w:rPr>
+    </w:lvl>
+    <w:lvl w:ilvl="2" w:tplc="04090005" w:tentative="1">
+      <w:start w:val="1"/>
+      <w:numFmt w:val="bullet"/>
+      <w:lvlText w:val=""/>
+      <w:lvlJc w:val="left"/>
+      <w:pPr>
+        <w:ind w:left="3600" w:hanging="360"/>
+      </w:pPr>
+      <w:rPr>
+        <w:rFonts w:ascii="Wingdings" w:hAnsi="Wingdings" w:hint="default"/>
+      </w:rPr>
+    </w:lvl>
+    <w:lvl w:ilvl="3" w:tplc="04090001" w:tentative="1">
+      <w:start w:val="1"/>
+      <w:numFmt w:val="bullet"/>
+      <w:lvlText w:val=""/>
+      <w:lvlJc w:val="left"/>
+      <w:pPr>
+        <w:ind w:left="4320" w:hanging="360"/>
+      </w:pPr>
+      <w:rPr>
+        <w:rFonts w:ascii="Symbol" w:hAnsi="Symbol" w:hint="default"/>
+      </w:rPr>
+    </w:lvl>
+    <w:lvl w:ilvl="4" w:tplc="04090003" w:tentative="1">
+      <w:start w:val="1"/>
+      <w:numFmt w:val="bullet"/>
+      <w:lvlText w:val="o"/>
+      <w:lvlJc w:val="left"/>
+      <w:pPr>
+        <w:ind w:left="5040" w:hanging="360"/>
+      </w:pPr>
+      <w:rPr>
+        <w:rFonts w:ascii="Courier New" w:hAnsi="Courier New" w:cs="Courier New" w:hint="default"/>
+      </w:rPr>
+    </w:lvl>
+    <w:lvl w:ilvl="5" w:tplc="04090005" w:tentative="1">
+      <w:start w:val="1"/>
+      <w:numFmt w:val="bullet"/>
+      <w:lvlText w:val=""/>
+      <w:lvlJc w:val="left"/>
+      <w:pPr>
+        <w:ind w:left="5760" w:hanging="360"/>
+      </w:pPr>
+      <w:rPr>
+        <w:rFonts w:ascii="Wingdings" w:hAnsi="Wingdings" w:hint="default"/>
+      </w:rPr>
+    </w:lvl>
+    <w:lvl w:ilvl="6" w:tplc="04090001" w:tentative="1">
+      <w:start w:val="1"/>
+      <w:numFmt w:val="bullet"/>
+      <w:lvlText w:val=""/>
+      <w:lvlJc w:val="left"/>
+      <w:pPr>
+        <w:ind w:left="6480" w:hanging="360"/>
+      </w:pPr>
+      <w:rPr>
+        <w:rFonts w:ascii="Symbol" w:hAnsi="Symbol" w:hint="default"/>
+      </w:rPr>
+    </w:lvl>
+    <w:lvl w:ilvl="7" w:tplc="04090003" w:tentative="1">
+      <w:start w:val="1"/>
+      <w:numFmt w:val="bullet"/>
+      <w:lvlText w:val="o"/>
+      <w:lvlJc w:val="left"/>
+      <w:pPr>
+        <w:ind w:left="7200" w:hanging="360"/>
+      </w:pPr>
+      <w:rPr>
+        <w:rFonts w:ascii="Courier New" w:hAnsi="Courier New" w:cs="Courier New" w:hint="default"/>
+      </w:rPr>
+    </w:lvl>
+    <w:lvl w:ilvl="8" w:tplc="04090005" w:tentative="1">
+      <w:start w:val="1"/>
+      <w:numFmt w:val="bullet"/>
+      <w:lvlText w:val=""/>
+      <w:lvlJc w:val="left"/>
+      <w:pPr>
+        <w:ind w:left="7920" w:hanging="360"/>
+      </w:pPr>
+      <w:rPr>
+        <w:rFonts w:ascii="Wingdings" w:hAnsi="Wingdings" w:hint="default"/>
+      </w:rPr>
+    </w:lvl>
+  </w:abstractNum>
+  <w:abstractNum w:abstractNumId="11" w15:restartNumberingAfterBreak="0">
     <w:nsid w:val="6DFB743E"/>
     <w:multiLevelType w:val="hybridMultilevel"/>
     <w:tmpl w:val="8BC459B0"/>
@@ -1691,7 +3607,7 @@
       </w:pPr>
     </w:lvl>
   </w:abstractNum>
-  <w:abstractNum w:abstractNumId="8" w15:restartNumberingAfterBreak="0">
+  <w:abstractNum w:abstractNumId="12" w15:restartNumberingAfterBreak="0">
     <w:nsid w:val="73746E3A"/>
     <w:multiLevelType w:val="hybridMultilevel"/>
     <w:tmpl w:val="ED766CCA"/>
@@ -1780,7 +3696,7 @@
       </w:pPr>
     </w:lvl>
   </w:abstractNum>
-  <w:abstractNum w:abstractNumId="9" w15:restartNumberingAfterBreak="0">
+  <w:abstractNum w:abstractNumId="13" w15:restartNumberingAfterBreak="0">
     <w:nsid w:val="75E22DE2"/>
     <w:multiLevelType w:val="hybridMultilevel"/>
     <w:tmpl w:val="CE7AA59E"/>
@@ -1866,7 +3782,7 @@
       </w:pPr>
     </w:lvl>
   </w:abstractNum>
-  <w:abstractNum w:abstractNumId="10" w15:restartNumberingAfterBreak="0">
+  <w:abstractNum w:abstractNumId="14" w15:restartNumberingAfterBreak="0">
     <w:nsid w:val="76532B51"/>
     <w:multiLevelType w:val="hybridMultilevel"/>
     <w:tmpl w:val="E21AA984"/>
@@ -1953,37 +3869,49 @@
     </w:lvl>
   </w:abstractNum>
   <w:num w:numId="1">
+    <w:abstractNumId w:val="9"/>
+  </w:num>
+  <w:num w:numId="2">
+    <w:abstractNumId w:val="3"/>
+  </w:num>
+  <w:num w:numId="3">
+    <w:abstractNumId w:val="4"/>
+  </w:num>
+  <w:num w:numId="4">
+    <w:abstractNumId w:val="5"/>
+  </w:num>
+  <w:num w:numId="5">
+    <w:abstractNumId w:val="14"/>
+  </w:num>
+  <w:num w:numId="6">
+    <w:abstractNumId w:val="1"/>
+  </w:num>
+  <w:num w:numId="7">
+    <w:abstractNumId w:val="12"/>
+  </w:num>
+  <w:num w:numId="8">
+    <w:abstractNumId w:val="11"/>
+  </w:num>
+  <w:num w:numId="9">
+    <w:abstractNumId w:val="2"/>
+  </w:num>
+  <w:num w:numId="10">
+    <w:abstractNumId w:val="13"/>
+  </w:num>
+  <w:num w:numId="11">
+    <w:abstractNumId w:val="8"/>
+  </w:num>
+  <w:num w:numId="12">
     <w:abstractNumId w:val="6"/>
   </w:num>
-  <w:num w:numId="2">
-    <w:abstractNumId w:val="2"/>
+  <w:num w:numId="13">
+    <w:abstractNumId w:val="0"/>
   </w:num>
-  <w:num w:numId="3">
-    <w:abstractNumId w:val="3"/>
-  </w:num>
-  <w:num w:numId="4">
-    <w:abstractNumId w:val="4"/>
-  </w:num>
-  <w:num w:numId="5">
+  <w:num w:numId="14">
     <w:abstractNumId w:val="10"/>
   </w:num>
-  <w:num w:numId="6">
-    <w:abstractNumId w:val="0"/>
-  </w:num>
-  <w:num w:numId="7">
-    <w:abstractNumId w:val="8"/>
-  </w:num>
-  <w:num w:numId="8">
+  <w:num w:numId="15">
     <w:abstractNumId w:val="7"/>
-  </w:num>
-  <w:num w:numId="9">
-    <w:abstractNumId w:val="1"/>
-  </w:num>
-  <w:num w:numId="10">
-    <w:abstractNumId w:val="9"/>
-  </w:num>
-  <w:num w:numId="11">
-    <w:abstractNumId w:val="5"/>
   </w:num>
 </w:numbering>
 </file>

</xml_diff>